<commit_message>
Updated the introduction of the documents
</commit_message>
<xml_diff>
--- a/Assignment8/document/CHiP Seq - SNP.docx
+++ b/Assignment8/document/CHiP Seq - SNP.docx
@@ -132,7 +132,79 @@
         <w:rPr>
           <w:rFonts w:cstheme="minorHAnsi"/>
         </w:rPr>
-        <w:t xml:space="preserve"> - This document contains general information about ChIP sequencing. It explains the steps taken in order to achieve the task in details. However, there are limitations in today’s algorithms used by the </w:t>
+        <w:t xml:space="preserve"> - This document contains </w:t>
+      </w:r>
+      <w:r>
+        <w:rPr>
+          <w:rFonts w:cstheme="minorHAnsi"/>
+        </w:rPr>
+        <w:t xml:space="preserve">basic information </w:t>
+      </w:r>
+      <w:r>
+        <w:rPr>
+          <w:rFonts w:cstheme="minorHAnsi"/>
+        </w:rPr>
+        <w:t xml:space="preserve">about ChIP sequencing. </w:t>
+      </w:r>
+      <w:r>
+        <w:rPr>
+          <w:rFonts w:cstheme="minorHAnsi"/>
+        </w:rPr>
+        <w:t xml:space="preserve">It starts with explaining the difference between two different technologies, ChIP-chip and ChIP- chip. As a part of ChIP sequencing analysis, there are </w:t>
+      </w:r>
+      <w:r>
+        <w:rPr>
+          <w:rFonts w:cstheme="minorHAnsi"/>
+        </w:rPr>
+        <w:t xml:space="preserve">steps </w:t>
+      </w:r>
+      <w:r>
+        <w:rPr>
+          <w:rFonts w:cstheme="minorHAnsi"/>
+        </w:rPr>
+        <w:t xml:space="preserve">to be </w:t>
+      </w:r>
+      <w:r>
+        <w:rPr>
+          <w:rFonts w:cstheme="minorHAnsi"/>
+        </w:rPr>
+        <w:t xml:space="preserve">taken in order to achieve </w:t>
+      </w:r>
+      <w:r>
+        <w:rPr>
+          <w:rFonts w:cstheme="minorHAnsi"/>
+        </w:rPr>
+        <w:t>the task</w:t>
+      </w:r>
+      <w:r>
+        <w:rPr>
+          <w:rFonts w:cstheme="minorHAnsi"/>
+        </w:rPr>
+        <w:t xml:space="preserve">. </w:t>
+      </w:r>
+      <w:r>
+        <w:rPr>
+          <w:rFonts w:cstheme="minorHAnsi"/>
+        </w:rPr>
+        <w:t>Furthermore</w:t>
+      </w:r>
+      <w:r>
+        <w:rPr>
+          <w:rFonts w:cstheme="minorHAnsi"/>
+        </w:rPr>
+        <w:t xml:space="preserve">, </w:t>
+      </w:r>
+      <w:r>
+        <w:rPr>
+          <w:rFonts w:cstheme="minorHAnsi"/>
+        </w:rPr>
+        <w:t xml:space="preserve">the </w:t>
+      </w:r>
+      <w:r>
+        <w:rPr>
+          <w:rFonts w:cstheme="minorHAnsi"/>
+        </w:rPr>
+        <w:t xml:space="preserve">limitations in today’s algorithms used by the </w:t>
       </w:r>
       <w:r>
         <w:rPr>
@@ -144,7 +216,31 @@
         <w:rPr>
           <w:rFonts w:cstheme="minorHAnsi"/>
         </w:rPr>
-        <w:t xml:space="preserve"> built for this purposes. A new solution is to this obstacle is use DREME algorithm which is based on regular expression matches to find the motifs. Lastly, the commonly used tools are explained.</w:t>
+        <w:t xml:space="preserve"> built for this purposes</w:t>
+      </w:r>
+      <w:r>
+        <w:rPr>
+          <w:rFonts w:cstheme="minorHAnsi"/>
+        </w:rPr>
+        <w:t xml:space="preserve"> are discussed</w:t>
+      </w:r>
+      <w:r>
+        <w:rPr>
+          <w:rFonts w:cstheme="minorHAnsi"/>
+        </w:rPr>
+        <w:t>. A new solution</w:t>
+      </w:r>
+      <w:r>
+        <w:rPr>
+          <w:rFonts w:cstheme="minorHAnsi"/>
+        </w:rPr>
+        <w:t xml:space="preserve"> to this obstacle </w:t>
+      </w:r>
+      <w:r>
+        <w:rPr>
+          <w:rFonts w:cstheme="minorHAnsi"/>
+        </w:rPr>
+        <w:t>is to use DREME algorithm which is based on regular expression to find the motifs. Lastly, the commonly used tools are explained.</w:t>
       </w:r>
     </w:p>
     <w:p>
@@ -207,7 +303,31 @@
         <w:rPr>
           <w:rFonts w:cstheme="minorHAnsi"/>
         </w:rPr>
-        <w:t>Chromatin Immunoprecipitation sequencing is a one of the methods which analyses the relationship between DNA and proteins. In this method, the binding sites of DNA proteins are identified in two major steps: ChIP and Sequencing. An older version of this technology was called ChIP-on-chip. In this paper, the algorithm used in ChIP sequencing is explained. [1][2]</w:t>
+        <w:t xml:space="preserve">Chromatin Immunoprecipitation sequencing is a one of the methods which analyses the relationship between DNA and proteins. In this method, the binding sites of DNA proteins are identified in two major steps: ChIP and Sequencing. </w:t>
+      </w:r>
+      <w:r>
+        <w:rPr>
+          <w:rFonts w:cstheme="minorHAnsi"/>
+        </w:rPr>
+        <w:t xml:space="preserve">ChIP is a method to enrich DNA sequences bound by a specific protein. In the second step, all </w:t>
+      </w:r>
+      <w:r>
+        <w:rPr>
+          <w:rFonts w:cstheme="minorHAnsi"/>
+        </w:rPr>
+        <w:t xml:space="preserve">ChIP-DNA fragments </w:t>
+      </w:r>
+      <w:r>
+        <w:rPr>
+          <w:rFonts w:cstheme="minorHAnsi"/>
+        </w:rPr>
+        <w:t xml:space="preserve">are sequenced using a machine. </w:t>
+      </w:r>
+      <w:r>
+        <w:rPr>
+          <w:rFonts w:cstheme="minorHAnsi"/>
+        </w:rPr>
+        <w:t>[1][2]</w:t>
       </w:r>
     </w:p>
     <w:p>
@@ -276,77 +396,72 @@
         <w:rPr>
           <w:rFonts w:cstheme="minorHAnsi"/>
         </w:rPr>
-        <w:t xml:space="preserve"> technology compare to ChIP-seq. </w:t>
-      </w:r>
-      <w:r>
-        <w:rPr>
-          <w:rFonts w:cstheme="minorHAnsi"/>
-        </w:rPr>
-        <w:t xml:space="preserve">ChIP-chip </w:t>
-      </w:r>
-      <w:r>
-        <w:rPr>
-          <w:rFonts w:cstheme="minorHAnsi"/>
-        </w:rPr>
-        <w:t xml:space="preserve">is array-specific while </w:t>
-      </w:r>
-      <w:r>
-        <w:rPr>
-          <w:rFonts w:cstheme="minorHAnsi"/>
-        </w:rPr>
-        <w:t>ChIP-</w:t>
-      </w:r>
-      <w:r>
-        <w:rPr>
-          <w:rFonts w:cstheme="minorHAnsi"/>
-        </w:rPr>
-        <w:t>seq is based on single nucleotide. [1] In general, ChIP-seq produces result with better signal-to-noise ratio and it is much easier to spot narrow p</w:t>
-      </w:r>
-      <w:r>
-        <w:rPr>
-          <w:rFonts w:cstheme="minorHAnsi"/>
-        </w:rPr>
-        <w:t>eaks. However, in order to produce an accurate result using ChIP-seq, high quality input DNA data is essential. [8]</w:t>
-      </w:r>
-    </w:p>
-    <w:p>
-      <w:pPr>
-        <w:widowControl w:val="0"/>
-        <w:autoSpaceDE w:val="0"/>
-        <w:autoSpaceDN w:val="0"/>
-        <w:adjustRightInd w:val="0"/>
-        <w:spacing w:line="276" w:lineRule="auto"/>
-        <w:jc w:val="both"/>
-        <w:rPr>
-          <w:rFonts w:cstheme="minorHAnsi"/>
-        </w:rPr>
-      </w:pPr>
-    </w:p>
-    <w:p>
-      <w:pPr>
-        <w:widowControl w:val="0"/>
-        <w:autoSpaceDE w:val="0"/>
-        <w:autoSpaceDN w:val="0"/>
-        <w:adjustRightInd w:val="0"/>
-        <w:spacing w:line="276" w:lineRule="auto"/>
-        <w:jc w:val="both"/>
-        <w:rPr>
-          <w:rFonts w:cstheme="minorHAnsi"/>
-        </w:rPr>
-      </w:pPr>
-    </w:p>
-    <w:p>
-      <w:pPr>
-        <w:widowControl w:val="0"/>
-        <w:autoSpaceDE w:val="0"/>
-        <w:autoSpaceDN w:val="0"/>
-        <w:adjustRightInd w:val="0"/>
-        <w:spacing w:line="276" w:lineRule="auto"/>
-        <w:jc w:val="both"/>
-        <w:rPr>
-          <w:rFonts w:cstheme="minorHAnsi"/>
-        </w:rPr>
-      </w:pPr>
+        <w:t xml:space="preserve"> technology compare to ChIP-seq. ChIP-chip is array-specific while ChIP-seq is based on single nucleotide. [1] In general, ChIP-seq produces result with better signal-to-noise ratio and it is much easier to spot narrow p</w:t>
+      </w:r>
+      <w:r>
+        <w:rPr>
+          <w:rFonts w:cstheme="minorHAnsi"/>
+        </w:rPr>
+        <w:t xml:space="preserve">eaks. However, in order to produce an accurate result using </w:t>
+      </w:r>
+    </w:p>
+    <w:p>
+      <w:pPr>
+        <w:widowControl w:val="0"/>
+        <w:autoSpaceDE w:val="0"/>
+        <w:autoSpaceDN w:val="0"/>
+        <w:adjustRightInd w:val="0"/>
+        <w:spacing w:line="276" w:lineRule="auto"/>
+        <w:jc w:val="both"/>
+        <w:rPr>
+          <w:rFonts w:cstheme="minorHAnsi"/>
+        </w:rPr>
+      </w:pPr>
+    </w:p>
+    <w:p>
+      <w:pPr>
+        <w:widowControl w:val="0"/>
+        <w:autoSpaceDE w:val="0"/>
+        <w:autoSpaceDN w:val="0"/>
+        <w:adjustRightInd w:val="0"/>
+        <w:spacing w:line="276" w:lineRule="auto"/>
+        <w:jc w:val="both"/>
+        <w:rPr>
+          <w:rFonts w:cstheme="minorHAnsi"/>
+        </w:rPr>
+      </w:pPr>
+    </w:p>
+    <w:p>
+      <w:pPr>
+        <w:widowControl w:val="0"/>
+        <w:autoSpaceDE w:val="0"/>
+        <w:autoSpaceDN w:val="0"/>
+        <w:adjustRightInd w:val="0"/>
+        <w:spacing w:line="276" w:lineRule="auto"/>
+        <w:jc w:val="both"/>
+        <w:rPr>
+          <w:rFonts w:cstheme="minorHAnsi"/>
+        </w:rPr>
+      </w:pPr>
+    </w:p>
+    <w:p>
+      <w:pPr>
+        <w:widowControl w:val="0"/>
+        <w:autoSpaceDE w:val="0"/>
+        <w:autoSpaceDN w:val="0"/>
+        <w:adjustRightInd w:val="0"/>
+        <w:spacing w:line="276" w:lineRule="auto"/>
+        <w:jc w:val="both"/>
+        <w:rPr>
+          <w:rFonts w:cstheme="minorHAnsi"/>
+        </w:rPr>
+      </w:pPr>
+      <w:r>
+        <w:rPr>
+          <w:rFonts w:cstheme="minorHAnsi"/>
+        </w:rPr>
+        <w:t>ChIP-seq, high quality input DNA data is essential. [8]</w:t>
+      </w:r>
     </w:p>
     <w:p>
       <w:pPr>
@@ -383,7 +498,19 @@
         <w:rPr>
           <w:rFonts w:cstheme="minorHAnsi"/>
         </w:rPr>
-        <w:t>II. CHiP SEQUENCING ANALYSIS</w:t>
+        <w:t>II. CH</w:t>
+      </w:r>
+      <w:r>
+        <w:rPr>
+          <w:rFonts w:cstheme="minorHAnsi"/>
+        </w:rPr>
+        <w:t>I</w:t>
+      </w:r>
+      <w:r>
+        <w:rPr>
+          <w:rFonts w:cstheme="minorHAnsi"/>
+        </w:rPr>
+        <w:t>P SEQUENCING ANALYSIS</w:t>
       </w:r>
     </w:p>
     <w:p>
@@ -477,14 +604,14 @@
         <w:rPr>
           <w:rFonts w:cstheme="minorHAnsi"/>
         </w:rPr>
-        <w:t xml:space="preserve">Today many algorithms use Ab initio discovery algorithm to find the DNA-binding motifs and there are quite number of limitations in using this algorithm. For instance, due to the limitations of the algorithms, only a small part of the sequences can be used in the motif finding which affects the sensitivity of the overall result. Another limitation is single ChIP-seq dataset search; which means it does not allow two datasets to be used in finding the </w:t>
+        <w:t xml:space="preserve">Today many algorithms use Ab initio discovery algorithm to find the DNA-binding motifs and there are quite number of limitations in using this algorithm. For instance, due to the limitations of the algorithms, only a small part of the sequences can be used in the motif finding which affects the sensitivity of the overall </w:t>
       </w:r>
       <w:r>
         <w:rPr>
           <w:rFonts w:cstheme="minorHAnsi"/>
         </w:rPr>
         <w:lastRenderedPageBreak/>
-        <w:t xml:space="preserve">motifs. </w:t>
+        <w:t xml:space="preserve">result. Another limitation is single ChIP-seq dataset search; which means it does not allow two datasets to be used in finding the motifs. </w:t>
       </w:r>
     </w:p>
     <w:p>
@@ -513,42 +640,28 @@
         <w:autoSpaceDN w:val="0"/>
         <w:adjustRightInd w:val="0"/>
         <w:spacing w:line="276" w:lineRule="auto"/>
-        <w:jc w:val="both"/>
-        <w:rPr>
-          <w:rFonts w:cstheme="minorHAnsi"/>
-        </w:rPr>
-      </w:pPr>
-    </w:p>
-    <w:p>
-      <w:pPr>
-        <w:widowControl w:val="0"/>
-        <w:autoSpaceDE w:val="0"/>
-        <w:autoSpaceDN w:val="0"/>
-        <w:adjustRightInd w:val="0"/>
-        <w:spacing w:line="276" w:lineRule="auto"/>
-        <w:jc w:val="both"/>
-        <w:rPr>
-          <w:rFonts w:cstheme="minorHAnsi"/>
-        </w:rPr>
-      </w:pPr>
-    </w:p>
-    <w:p>
-      <w:pPr>
-        <w:widowControl w:val="0"/>
-        <w:autoSpaceDE w:val="0"/>
-        <w:autoSpaceDN w:val="0"/>
-        <w:adjustRightInd w:val="0"/>
-        <w:spacing w:line="276" w:lineRule="auto"/>
         <w:jc w:val="center"/>
         <w:rPr>
           <w:rFonts w:cstheme="minorHAnsi"/>
         </w:rPr>
       </w:pPr>
-      <w:r>
-        <w:rPr>
-          <w:rFonts w:cstheme="minorHAnsi"/>
-        </w:rPr>
-        <w:lastRenderedPageBreak/>
+    </w:p>
+    <w:p>
+      <w:pPr>
+        <w:widowControl w:val="0"/>
+        <w:autoSpaceDE w:val="0"/>
+        <w:autoSpaceDN w:val="0"/>
+        <w:adjustRightInd w:val="0"/>
+        <w:spacing w:line="276" w:lineRule="auto"/>
+        <w:jc w:val="center"/>
+        <w:rPr>
+          <w:rFonts w:cstheme="minorHAnsi"/>
+        </w:rPr>
+      </w:pPr>
+      <w:r>
+        <w:rPr>
+          <w:rFonts w:cstheme="minorHAnsi"/>
+        </w:rPr>
         <w:t>V. TOOLS</w:t>
       </w:r>
     </w:p>
@@ -1102,8 +1215,6 @@
         </w:rPr>
         <w:t xml:space="preserve">10.1186/1471-2164-12-134 </w:t>
       </w:r>
-      <w:bookmarkStart w:id="0" w:name="_GoBack"/>
-      <w:bookmarkEnd w:id="0"/>
       <w:r>
         <w:rPr>
           <w:rFonts w:ascii="Times" w:hAnsi="Times" w:cs="Times"/>
@@ -1249,13 +1360,13 @@
         <w:rPr>
           <w:rFonts w:cstheme="minorHAnsi"/>
         </w:rPr>
-        <w:t xml:space="preserve">Also the common </w:t>
-      </w:r>
-      <w:r>
-        <w:rPr>
-          <w:rFonts w:cstheme="minorHAnsi"/>
-        </w:rPr>
-        <w:t>methods of general approaches to find these SNPs are described. Lastly, the tools used to achieve the goal is mentioned.</w:t>
+        <w:t xml:space="preserve">The general approaches in finding SNPs in human genome is described. In order to find SNPs in human genome, there are different strategies which can be taken, three of which are explained in this document. There is also a practical example of how to find SNPs online. </w:t>
+      </w:r>
+      <w:r>
+        <w:rPr>
+          <w:rFonts w:cstheme="minorHAnsi"/>
+        </w:rPr>
+        <w:t>Lastly, the tools used to achieve the goal is mentioned.</w:t>
       </w:r>
     </w:p>
     <w:p>
@@ -1400,84 +1511,86 @@
         <w:rPr>
           <w:rFonts w:cstheme="minorHAnsi"/>
         </w:rPr>
-        <w:t xml:space="preserve">1. Genomic approaches: This approach looks at the bigger picture by processing a big set of data and finding the differences between genomes in different people. The final result is available to public over internet. </w:t>
-      </w:r>
-    </w:p>
-    <w:p>
-      <w:pPr>
-        <w:widowControl w:val="0"/>
-        <w:autoSpaceDE w:val="0"/>
-        <w:autoSpaceDN w:val="0"/>
-        <w:adjustRightInd w:val="0"/>
-        <w:spacing w:line="276" w:lineRule="auto"/>
-        <w:jc w:val="both"/>
-        <w:rPr>
-          <w:rFonts w:cstheme="minorHAnsi"/>
-        </w:rPr>
-      </w:pPr>
-      <w:r>
-        <w:rPr>
-          <w:rFonts w:cstheme="minorHAnsi"/>
-        </w:rPr>
-        <w:t xml:space="preserve">2. Functional approaches: In in this </w:t>
-      </w:r>
-    </w:p>
-    <w:p>
-      <w:pPr>
-        <w:widowControl w:val="0"/>
-        <w:autoSpaceDE w:val="0"/>
-        <w:autoSpaceDN w:val="0"/>
-        <w:adjustRightInd w:val="0"/>
-        <w:spacing w:line="276" w:lineRule="auto"/>
-        <w:jc w:val="both"/>
-        <w:rPr>
-          <w:rFonts w:cstheme="minorHAnsi"/>
-        </w:rPr>
-      </w:pPr>
-    </w:p>
-    <w:p>
-      <w:pPr>
-        <w:widowControl w:val="0"/>
-        <w:autoSpaceDE w:val="0"/>
-        <w:autoSpaceDN w:val="0"/>
-        <w:adjustRightInd w:val="0"/>
-        <w:spacing w:line="276" w:lineRule="auto"/>
-        <w:jc w:val="both"/>
-        <w:rPr>
-          <w:rFonts w:cstheme="minorHAnsi"/>
-        </w:rPr>
-      </w:pPr>
-    </w:p>
-    <w:p>
-      <w:pPr>
-        <w:widowControl w:val="0"/>
-        <w:autoSpaceDE w:val="0"/>
-        <w:autoSpaceDN w:val="0"/>
-        <w:adjustRightInd w:val="0"/>
-        <w:spacing w:line="276" w:lineRule="auto"/>
-        <w:jc w:val="both"/>
-        <w:rPr>
-          <w:rFonts w:cstheme="minorHAnsi"/>
-        </w:rPr>
-      </w:pPr>
-    </w:p>
-    <w:p>
-      <w:pPr>
-        <w:widowControl w:val="0"/>
-        <w:autoSpaceDE w:val="0"/>
-        <w:autoSpaceDN w:val="0"/>
-        <w:adjustRightInd w:val="0"/>
-        <w:spacing w:line="276" w:lineRule="auto"/>
-        <w:jc w:val="both"/>
-        <w:rPr>
-          <w:rFonts w:cstheme="minorHAnsi"/>
-        </w:rPr>
-      </w:pPr>
-      <w:r>
-        <w:rPr>
-          <w:rFonts w:cstheme="minorHAnsi"/>
-        </w:rPr>
-        <w:t>approach, unlike genomic approach, the scientists are targeting a specific case and study the result, for example the result of a certain drug usage in different people. [2]</w:t>
+        <w:t xml:space="preserve">1. Genomic approaches: This approach looks at the bigger picture by processing a </w:t>
+      </w:r>
+    </w:p>
+    <w:p>
+      <w:pPr>
+        <w:widowControl w:val="0"/>
+        <w:autoSpaceDE w:val="0"/>
+        <w:autoSpaceDN w:val="0"/>
+        <w:adjustRightInd w:val="0"/>
+        <w:spacing w:line="276" w:lineRule="auto"/>
+        <w:jc w:val="both"/>
+        <w:rPr>
+          <w:rFonts w:cstheme="minorHAnsi"/>
+        </w:rPr>
+      </w:pPr>
+    </w:p>
+    <w:p>
+      <w:pPr>
+        <w:widowControl w:val="0"/>
+        <w:autoSpaceDE w:val="0"/>
+        <w:autoSpaceDN w:val="0"/>
+        <w:adjustRightInd w:val="0"/>
+        <w:spacing w:line="276" w:lineRule="auto"/>
+        <w:jc w:val="both"/>
+        <w:rPr>
+          <w:rFonts w:cstheme="minorHAnsi"/>
+        </w:rPr>
+      </w:pPr>
+      <w:bookmarkStart w:id="0" w:name="_GoBack"/>
+      <w:bookmarkEnd w:id="0"/>
+    </w:p>
+    <w:p>
+      <w:pPr>
+        <w:widowControl w:val="0"/>
+        <w:autoSpaceDE w:val="0"/>
+        <w:autoSpaceDN w:val="0"/>
+        <w:adjustRightInd w:val="0"/>
+        <w:spacing w:line="276" w:lineRule="auto"/>
+        <w:jc w:val="both"/>
+        <w:rPr>
+          <w:rFonts w:cstheme="minorHAnsi"/>
+        </w:rPr>
+      </w:pPr>
+    </w:p>
+    <w:p>
+      <w:pPr>
+        <w:widowControl w:val="0"/>
+        <w:autoSpaceDE w:val="0"/>
+        <w:autoSpaceDN w:val="0"/>
+        <w:adjustRightInd w:val="0"/>
+        <w:spacing w:line="276" w:lineRule="auto"/>
+        <w:jc w:val="both"/>
+        <w:rPr>
+          <w:rFonts w:cstheme="minorHAnsi"/>
+        </w:rPr>
+      </w:pPr>
+      <w:r>
+        <w:rPr>
+          <w:rFonts w:cstheme="minorHAnsi"/>
+        </w:rPr>
+        <w:t xml:space="preserve">big set of data and finding the differences between genomes in different people. The final result is available to public over internet. </w:t>
+      </w:r>
+    </w:p>
+    <w:p>
+      <w:pPr>
+        <w:widowControl w:val="0"/>
+        <w:autoSpaceDE w:val="0"/>
+        <w:autoSpaceDN w:val="0"/>
+        <w:adjustRightInd w:val="0"/>
+        <w:spacing w:line="276" w:lineRule="auto"/>
+        <w:jc w:val="both"/>
+        <w:rPr>
+          <w:rFonts w:cstheme="minorHAnsi"/>
+        </w:rPr>
+      </w:pPr>
+      <w:r>
+        <w:rPr>
+          <w:rFonts w:cstheme="minorHAnsi"/>
+        </w:rPr>
+        <w:t>2. Functional approaches: In in this approach, unlike genomic approach, the scientists are targeting a specific case and study the result, for example the result of a certain drug usage in different people. [2]</w:t>
       </w:r>
     </w:p>
     <w:p>
@@ -1797,7 +1910,14 @@
         <w:rPr>
           <w:rFonts w:cstheme="minorHAnsi"/>
         </w:rPr>
-        <w:t xml:space="preserve">Unlike the previous approach, the two sequences are combined together (N masked) and aligned to the sequence database. </w:t>
+        <w:t xml:space="preserve">Unlike the previous approach, the two sequences are combined together (N </w:t>
+      </w:r>
+      <w:r>
+        <w:rPr>
+          <w:rFonts w:cstheme="minorHAnsi"/>
+        </w:rPr>
+        <w:lastRenderedPageBreak/>
+        <w:t xml:space="preserve">masked) and aligned to the sequence database. </w:t>
       </w:r>
       <w:r>
         <w:rPr>
@@ -1853,14 +1973,7 @@
         <w:rPr>
           <w:rFonts w:cstheme="minorHAnsi"/>
         </w:rPr>
-        <w:t xml:space="preserve">This is the </w:t>
-      </w:r>
-      <w:r>
-        <w:rPr>
-          <w:rFonts w:cstheme="minorHAnsi"/>
-        </w:rPr>
-        <w:lastRenderedPageBreak/>
-        <w:t xml:space="preserve">most complex strategy of all, in which there are 3 pipelines to update location of SNP. In this approach, SOAP3 is used in the first stage to map SNP against a reference sequence. In second phase, the unmapped or ambiguously mapped SNP will be mapped again using SHRiMP2. Lastly, the result is analyzed to identify the position of the SNP. </w:t>
+        <w:t xml:space="preserve">This is the most complex strategy of all, in which there are 3 pipelines to update location of SNP. In this approach, SOAP3 is used in the first stage to map SNP against a reference sequence. In second phase, the unmapped or ambiguously mapped SNP will be mapped again using SHRiMP2. Lastly, the result is analyzed to identify the position of the SNP. </w:t>
       </w:r>
       <w:r>
         <w:rPr>
@@ -1969,6 +2082,7 @@
         <w:rPr>
           <w:rFonts w:cstheme="minorHAnsi"/>
         </w:rPr>
+        <w:lastRenderedPageBreak/>
         <w:t>Go to the BLAST home page and click "nucleotide blast" under Basic BLAST.</w:t>
       </w:r>
     </w:p>
@@ -1989,7 +2103,6 @@
         <w:rPr>
           <w:rFonts w:cstheme="minorHAnsi"/>
         </w:rPr>
-        <w:lastRenderedPageBreak/>
         <w:t>Paste the sequence in the query box.</w:t>
       </w:r>
     </w:p>
@@ -3727,7 +3840,7 @@
 </file>
 
 <file path=customXml/itemProps2.xml><?xml version="1.0" encoding="utf-8"?>
-<ds:datastoreItem xmlns:ds="http://schemas.openxmlformats.org/officeDocument/2006/customXml" ds:itemID="{3062F17D-6CBD-46C7-9678-6255095ABDE9}">
+<ds:datastoreItem xmlns:ds="http://schemas.openxmlformats.org/officeDocument/2006/customXml" ds:itemID="{26A968AC-6C64-48A3-B276-7A3DEE23BC2C}">
   <ds:schemaRefs>
     <ds:schemaRef ds:uri="http://schemas.openxmlformats.org/officeDocument/2006/bibliography"/>
   </ds:schemaRefs>

</xml_diff>

<commit_message>
Updated the space between the lines
</commit_message>
<xml_diff>
--- a/Assignment8/document/CHiP Seq - SNP.docx
+++ b/Assignment8/document/CHiP Seq - SNP.docx
@@ -768,12 +768,12 @@
         <w:adjustRightInd w:val="0"/>
         <w:spacing w:line="276" w:lineRule="auto"/>
         <w:rPr>
-          <w:rFonts w:cstheme="minorHAnsi"/>
-        </w:rPr>
-      </w:pPr>
-      <w:r>
-        <w:rPr>
-          <w:rFonts w:cstheme="minorHAnsi"/>
+          <w:rFonts w:asciiTheme="minorBidi" w:hAnsiTheme="minorBidi"/>
+        </w:rPr>
+      </w:pPr>
+      <w:r>
+        <w:rPr>
+          <w:rFonts w:asciiTheme="minorBidi" w:hAnsiTheme="minorBidi"/>
         </w:rPr>
         <w:t>[1] Whole-genome Chromatin IP sequencing [online], Available:</w:t>
       </w:r>
@@ -786,12 +786,12 @@
         <w:adjustRightInd w:val="0"/>
         <w:spacing w:line="276" w:lineRule="auto"/>
         <w:rPr>
-          <w:rFonts w:cstheme="minorHAnsi"/>
-        </w:rPr>
-      </w:pPr>
-      <w:r>
-        <w:rPr>
-          <w:rFonts w:cstheme="minorHAnsi"/>
+          <w:rFonts w:asciiTheme="minorBidi" w:hAnsiTheme="minorBidi"/>
+        </w:rPr>
+      </w:pPr>
+      <w:r>
+        <w:rPr>
+          <w:rFonts w:asciiTheme="minorBidi" w:hAnsiTheme="minorBidi"/>
         </w:rPr>
         <w:t>http://www.illumina.com/Documents/products/datasheets/datasheet_chip_sequence.pdf</w:t>
       </w:r>
@@ -804,12 +804,12 @@
         <w:adjustRightInd w:val="0"/>
         <w:spacing w:line="276" w:lineRule="auto"/>
         <w:rPr>
-          <w:rFonts w:cstheme="minorHAnsi"/>
-        </w:rPr>
-      </w:pPr>
-      <w:r>
-        <w:rPr>
-          <w:rFonts w:cstheme="minorHAnsi"/>
+          <w:rFonts w:asciiTheme="minorBidi" w:hAnsiTheme="minorBidi"/>
+        </w:rPr>
+      </w:pPr>
+      <w:r>
+        <w:rPr>
+          <w:rFonts w:asciiTheme="minorBidi" w:hAnsiTheme="minorBidi"/>
         </w:rPr>
         <w:t>[2] Wikipedia [online], Available:</w:t>
       </w:r>
@@ -822,12 +822,12 @@
         <w:adjustRightInd w:val="0"/>
         <w:spacing w:line="276" w:lineRule="auto"/>
         <w:rPr>
-          <w:rFonts w:cstheme="minorHAnsi"/>
-        </w:rPr>
-      </w:pPr>
-      <w:r>
-        <w:rPr>
-          <w:rFonts w:cstheme="minorHAnsi"/>
+          <w:rFonts w:asciiTheme="minorBidi" w:hAnsiTheme="minorBidi"/>
+        </w:rPr>
+      </w:pPr>
+      <w:r>
+        <w:rPr>
+          <w:rFonts w:asciiTheme="minorBidi" w:hAnsiTheme="minorBidi"/>
         </w:rPr>
         <w:t>https://en.wikipedia.org/wiki/ChIP-sequencing</w:t>
       </w:r>
@@ -840,18 +840,18 @@
         <w:adjustRightInd w:val="0"/>
         <w:spacing w:line="276" w:lineRule="auto"/>
         <w:rPr>
-          <w:rFonts w:cstheme="minorHAnsi"/>
-        </w:rPr>
-      </w:pPr>
-      <w:r>
-        <w:rPr>
-          <w:rFonts w:cstheme="minorHAnsi"/>
+          <w:rFonts w:asciiTheme="minorBidi" w:hAnsiTheme="minorBidi"/>
+        </w:rPr>
+      </w:pPr>
+      <w:r>
+        <w:rPr>
+          <w:rFonts w:asciiTheme="minorBidi" w:hAnsiTheme="minorBidi"/>
         </w:rPr>
         <w:t xml:space="preserve">[3] Timothy L. Bailey, “DREME: motif discovery in transcription factor ChIP-seq data” </w:t>
       </w:r>
       <w:r>
         <w:rPr>
-          <w:rFonts w:cstheme="minorHAnsi"/>
+          <w:rFonts w:asciiTheme="minorBidi" w:hAnsiTheme="minorBidi"/>
           <w:i/>
           <w:iCs/>
         </w:rPr>
@@ -859,7 +859,7 @@
       </w:r>
       <w:r>
         <w:rPr>
-          <w:rFonts w:cstheme="minorHAnsi"/>
+          <w:rFonts w:asciiTheme="minorBidi" w:hAnsiTheme="minorBidi"/>
         </w:rPr>
         <w:t xml:space="preserve"> Volume 27, Issue 12Pp. 1653-1659</w:t>
       </w:r>
@@ -872,12 +872,12 @@
         <w:adjustRightInd w:val="0"/>
         <w:spacing w:line="276" w:lineRule="auto"/>
         <w:rPr>
-          <w:rFonts w:cstheme="minorHAnsi"/>
-        </w:rPr>
-      </w:pPr>
-      <w:r>
-        <w:rPr>
-          <w:rFonts w:cstheme="minorHAnsi"/>
+          <w:rFonts w:asciiTheme="minorBidi" w:hAnsiTheme="minorBidi"/>
+        </w:rPr>
+      </w:pPr>
+      <w:r>
+        <w:rPr>
+          <w:rFonts w:asciiTheme="minorBidi" w:hAnsiTheme="minorBidi"/>
         </w:rPr>
         <w:t>http://bioinformatics.oxfordjournals.org.hmlproxy.lib.csufresno.edu/content/27/12/1653.full</w:t>
       </w:r>
@@ -890,12 +890,12 @@
         <w:adjustRightInd w:val="0"/>
         <w:spacing w:line="276" w:lineRule="auto"/>
         <w:rPr>
-          <w:rFonts w:cstheme="minorHAnsi"/>
-        </w:rPr>
-      </w:pPr>
-      <w:r>
-        <w:rPr>
-          <w:rFonts w:cstheme="minorHAnsi"/>
+          <w:rFonts w:asciiTheme="minorBidi" w:hAnsiTheme="minorBidi"/>
+        </w:rPr>
+      </w:pPr>
+      <w:r>
+        <w:rPr>
+          <w:rFonts w:asciiTheme="minorBidi" w:hAnsiTheme="minorBidi"/>
         </w:rPr>
         <w:t>DOI: 10.1093/bioinformatics/btr261</w:t>
       </w:r>
@@ -908,12 +908,12 @@
         <w:adjustRightInd w:val="0"/>
         <w:spacing w:line="276" w:lineRule="auto"/>
         <w:rPr>
-          <w:rFonts w:cstheme="minorHAnsi"/>
-        </w:rPr>
-      </w:pPr>
-      <w:r>
-        <w:rPr>
-          <w:rFonts w:cstheme="minorHAnsi"/>
+          <w:rFonts w:asciiTheme="minorBidi" w:hAnsiTheme="minorBidi"/>
+        </w:rPr>
+      </w:pPr>
+      <w:r>
+        <w:rPr>
+          <w:rFonts w:asciiTheme="minorBidi" w:hAnsiTheme="minorBidi"/>
         </w:rPr>
         <w:t>[4] Dongjun Chung; Pei Fen Kuan; Bo Li; Rajendran Sanalkumar; Kun Liang; Emery H. Bresnick; Colin Dewey; Sunduz Keles, “Discovering Transcription Factor Binding Sites in Highly Repetitive Regions of Genomes with Multi-Read Analysis of ChIP-Seq” July 14, 2011</w:t>
       </w:r>
@@ -926,12 +926,12 @@
         <w:adjustRightInd w:val="0"/>
         <w:spacing w:line="276" w:lineRule="auto"/>
         <w:rPr>
-          <w:rFonts w:cstheme="minorHAnsi"/>
-        </w:rPr>
-      </w:pPr>
-      <w:r>
-        <w:rPr>
-          <w:rFonts w:cstheme="minorHAnsi"/>
+          <w:rFonts w:asciiTheme="minorBidi" w:hAnsiTheme="minorBidi"/>
+        </w:rPr>
+      </w:pPr>
+      <w:r>
+        <w:rPr>
+          <w:rFonts w:asciiTheme="minorBidi" w:hAnsiTheme="minorBidi"/>
         </w:rPr>
         <w:t>DOI: http://dx.doi.org/10.1371/journal.pcbi.1002111</w:t>
       </w:r>
@@ -944,18 +944,18 @@
         <w:adjustRightInd w:val="0"/>
         <w:spacing w:line="276" w:lineRule="auto"/>
         <w:rPr>
-          <w:rFonts w:cstheme="minorHAnsi"/>
-        </w:rPr>
-      </w:pPr>
-      <w:r>
-        <w:rPr>
-          <w:rFonts w:cstheme="minorHAnsi"/>
+          <w:rFonts w:asciiTheme="minorBidi" w:hAnsiTheme="minorBidi"/>
+        </w:rPr>
+      </w:pPr>
+      <w:r>
+        <w:rPr>
+          <w:rFonts w:asciiTheme="minorBidi" w:hAnsiTheme="minorBidi"/>
         </w:rPr>
         <w:t xml:space="preserve">[5] </w:t>
       </w:r>
       <w:r>
         <w:rPr>
-          <w:rFonts w:cstheme="minorHAnsi"/>
+          <w:rFonts w:asciiTheme="minorBidi" w:hAnsiTheme="minorBidi"/>
           <w:i/>
           <w:iCs/>
         </w:rPr>
@@ -963,7 +963,7 @@
       </w:r>
       <w:r>
         <w:rPr>
-          <w:rFonts w:cstheme="minorHAnsi"/>
+          <w:rFonts w:asciiTheme="minorBidi" w:hAnsiTheme="minorBidi"/>
         </w:rPr>
         <w:t xml:space="preserve"> [online], Available:</w:t>
       </w:r>
@@ -976,12 +976,12 @@
         <w:adjustRightInd w:val="0"/>
         <w:spacing w:line="276" w:lineRule="auto"/>
         <w:rPr>
-          <w:rFonts w:cstheme="minorHAnsi"/>
-        </w:rPr>
-      </w:pPr>
-      <w:r>
-        <w:rPr>
-          <w:rFonts w:cstheme="minorHAnsi"/>
+          <w:rFonts w:asciiTheme="minorBidi" w:hAnsiTheme="minorBidi"/>
+        </w:rPr>
+      </w:pPr>
+      <w:r>
+        <w:rPr>
+          <w:rFonts w:asciiTheme="minorBidi" w:hAnsiTheme="minorBidi"/>
         </w:rPr>
         <w:t>http://cistrome.org/Cistrome/Cistrome_Project.html</w:t>
       </w:r>
@@ -994,18 +994,18 @@
         <w:adjustRightInd w:val="0"/>
         <w:spacing w:line="276" w:lineRule="auto"/>
         <w:rPr>
-          <w:rFonts w:cstheme="minorHAnsi"/>
-        </w:rPr>
-      </w:pPr>
-      <w:r>
-        <w:rPr>
-          <w:rFonts w:cstheme="minorHAnsi"/>
+          <w:rFonts w:asciiTheme="minorBidi" w:hAnsiTheme="minorBidi"/>
+        </w:rPr>
+      </w:pPr>
+      <w:r>
+        <w:rPr>
+          <w:rFonts w:asciiTheme="minorBidi" w:hAnsiTheme="minorBidi"/>
         </w:rPr>
         <w:t xml:space="preserve">[6] </w:t>
       </w:r>
       <w:r>
         <w:rPr>
-          <w:rFonts w:cstheme="minorHAnsi"/>
+          <w:rFonts w:asciiTheme="minorBidi" w:hAnsiTheme="minorBidi"/>
           <w:i/>
           <w:iCs/>
         </w:rPr>
@@ -1013,7 +1013,7 @@
       </w:r>
       <w:r>
         <w:rPr>
-          <w:rFonts w:cstheme="minorHAnsi"/>
+          <w:rFonts w:asciiTheme="minorBidi" w:hAnsiTheme="minorBidi"/>
         </w:rPr>
         <w:t xml:space="preserve"> [online], Available:</w:t>
       </w:r>
@@ -1026,13 +1026,13 @@
         <w:adjustRightInd w:val="0"/>
         <w:spacing w:line="276" w:lineRule="auto"/>
         <w:rPr>
-          <w:rFonts w:cstheme="minorHAnsi"/>
+          <w:rFonts w:asciiTheme="minorBidi" w:hAnsiTheme="minorBidi"/>
         </w:rPr>
       </w:pPr>
       <w:hyperlink r:id="rId10" w:history="1">
         <w:r>
           <w:rPr>
-            <w:rFonts w:cstheme="minorHAnsi"/>
+            <w:rFonts w:asciiTheme="minorBidi" w:hAnsiTheme="minorBidi"/>
           </w:rPr>
           <w:t>https://www.ebi.ac.uk/training/online/course/ebi-next-generation-sequencing-practical-course/gene-regulation/chip-seq-analysis</w:t>
         </w:r>
@@ -1046,18 +1046,18 @@
         <w:adjustRightInd w:val="0"/>
         <w:spacing w:line="276" w:lineRule="auto"/>
         <w:rPr>
-          <w:rFonts w:cstheme="minorHAnsi"/>
-        </w:rPr>
-      </w:pPr>
-      <w:r>
-        <w:rPr>
-          <w:rFonts w:cstheme="minorHAnsi"/>
+          <w:rFonts w:asciiTheme="minorBidi" w:hAnsiTheme="minorBidi"/>
+        </w:rPr>
+      </w:pPr>
+      <w:r>
+        <w:rPr>
+          <w:rFonts w:asciiTheme="minorBidi" w:hAnsiTheme="minorBidi"/>
         </w:rPr>
         <w:t xml:space="preserve">[7] </w:t>
       </w:r>
       <w:r>
         <w:rPr>
-          <w:rFonts w:cstheme="minorHAnsi"/>
+          <w:rFonts w:asciiTheme="minorBidi" w:hAnsiTheme="minorBidi"/>
           <w:i/>
           <w:iCs/>
         </w:rPr>
@@ -1065,7 +1065,7 @@
       </w:r>
       <w:r>
         <w:rPr>
-          <w:rFonts w:cstheme="minorHAnsi"/>
+          <w:rFonts w:asciiTheme="minorBidi" w:hAnsiTheme="minorBidi"/>
         </w:rPr>
         <w:t>[online], Available:</w:t>
       </w:r>
@@ -1078,13 +1078,13 @@
         <w:adjustRightInd w:val="0"/>
         <w:spacing w:line="276" w:lineRule="auto"/>
         <w:rPr>
-          <w:rFonts w:cstheme="minorHAnsi"/>
+          <w:rFonts w:asciiTheme="minorBidi" w:hAnsiTheme="minorBidi"/>
         </w:rPr>
       </w:pPr>
       <w:hyperlink r:id="rId11" w:history="1">
         <w:r>
           <w:rPr>
-            <w:rFonts w:cstheme="minorHAnsi"/>
+            <w:rFonts w:asciiTheme="minorBidi" w:hAnsiTheme="minorBidi"/>
           </w:rPr>
           <w:t>https://en.wikipedia.org/wiki/Cofactor_(biochemistry)</w:t>
         </w:r>
@@ -1096,91 +1096,26 @@
         <w:autoSpaceDE w:val="0"/>
         <w:autoSpaceDN w:val="0"/>
         <w:adjustRightInd w:val="0"/>
-        <w:rPr>
-          <w:rFonts w:ascii="Times" w:hAnsi="Times" w:cs="Times"/>
-        </w:rPr>
-      </w:pPr>
-      <w:r>
-        <w:rPr>
-          <w:rFonts w:ascii="Times" w:hAnsi="Times" w:cs="Times"/>
+        <w:spacing w:line="276" w:lineRule="auto"/>
+        <w:rPr>
+          <w:rFonts w:asciiTheme="minorBidi" w:hAnsiTheme="minorBidi"/>
+        </w:rPr>
+      </w:pPr>
+      <w:r>
+        <w:rPr>
+          <w:rFonts w:asciiTheme="minorBidi" w:hAnsiTheme="minorBidi"/>
         </w:rPr>
         <w:t xml:space="preserve">[8] </w:t>
       </w:r>
       <w:r>
         <w:rPr>
-          <w:rFonts w:ascii="Times" w:hAnsi="Times" w:cs="Times"/>
-        </w:rPr>
-        <w:t>Joshua WK Ho</w:t>
-      </w:r>
-      <w:r>
-        <w:rPr>
-          <w:rFonts w:ascii="Times" w:hAnsi="Times" w:cs="Times"/>
-        </w:rPr>
-        <w:t>;</w:t>
-      </w:r>
-      <w:r>
-        <w:rPr>
-          <w:rFonts w:ascii="Times" w:hAnsi="Times" w:cs="Times"/>
-        </w:rPr>
-        <w:t xml:space="preserve"> Eric Bishop</w:t>
-      </w:r>
-      <w:r>
-        <w:rPr>
-          <w:rFonts w:ascii="Times" w:hAnsi="Times" w:cs="Times"/>
-        </w:rPr>
-        <w:t>;</w:t>
-      </w:r>
-      <w:r>
-        <w:rPr>
-          <w:rFonts w:ascii="Times" w:hAnsi="Times" w:cs="Times"/>
-        </w:rPr>
-        <w:t xml:space="preserve"> Peter V Karchenko</w:t>
-      </w:r>
-      <w:r>
-        <w:rPr>
-          <w:rFonts w:ascii="Times" w:hAnsi="Times" w:cs="Times"/>
-        </w:rPr>
-        <w:t>;</w:t>
-      </w:r>
-      <w:r>
-        <w:rPr>
-          <w:rFonts w:ascii="Times" w:hAnsi="Times" w:cs="Times"/>
-        </w:rPr>
-        <w:t xml:space="preserve"> Nicolas Nègre</w:t>
-      </w:r>
-      <w:r>
-        <w:rPr>
-          <w:rFonts w:ascii="Times" w:hAnsi="Times" w:cs="Times"/>
-        </w:rPr>
-        <w:t>; Kevin P White;</w:t>
-      </w:r>
-      <w:r>
-        <w:rPr>
-          <w:rFonts w:ascii="Times" w:hAnsi="Times" w:cs="Times"/>
-        </w:rPr>
-        <w:t xml:space="preserve"> Peter J Park</w:t>
-      </w:r>
-      <w:r>
-        <w:rPr>
-          <w:rFonts w:ascii="Times" w:hAnsi="Times" w:cs="Times"/>
-        </w:rPr>
-        <w:t>, “</w:t>
-      </w:r>
-      <w:r>
-        <w:rPr>
-          <w:rFonts w:ascii="Times" w:hAnsi="Times" w:cs="Times"/>
-        </w:rPr>
-        <w:t>ChIP-chip versus ChIP-seq: Lessons for experimental design and data analysis</w:t>
-      </w:r>
-      <w:r>
-        <w:rPr>
-          <w:rFonts w:ascii="Times" w:hAnsi="Times" w:cs="Times"/>
-        </w:rPr>
-        <w:t xml:space="preserve">”, </w:t>
-      </w:r>
-      <w:r>
-        <w:rPr>
-          <w:rFonts w:ascii="Times" w:hAnsi="Times" w:cs="Times"/>
+          <w:rFonts w:asciiTheme="minorBidi" w:hAnsiTheme="minorBidi"/>
+        </w:rPr>
+        <w:t xml:space="preserve">Joshua WK Ho; Eric Bishop; Peter V Karchenko; Nicolas Nègre; Kevin P White; Peter J Park, “ChIP-chip versus ChIP-seq: Lessons for experimental design and data analysis”, </w:t>
+      </w:r>
+      <w:r>
+        <w:rPr>
+          <w:rFonts w:asciiTheme="minorBidi" w:hAnsiTheme="minorBidi"/>
           <w:i/>
           <w:iCs/>
         </w:rPr>
@@ -1188,7 +1123,7 @@
       </w:r>
       <w:r>
         <w:rPr>
-          <w:rFonts w:ascii="Times" w:hAnsi="Times" w:cs="Times"/>
+          <w:rFonts w:asciiTheme="minorBidi" w:hAnsiTheme="minorBidi"/>
         </w:rPr>
         <w:t xml:space="preserve">. </w:t>
       </w:r>
@@ -1199,25 +1134,20 @@
         <w:autoSpaceDE w:val="0"/>
         <w:autoSpaceDN w:val="0"/>
         <w:adjustRightInd w:val="0"/>
-        <w:rPr>
-          <w:rFonts w:ascii="Times" w:hAnsi="Times" w:cs="Times"/>
-        </w:rPr>
-      </w:pPr>
-      <w:r>
-        <w:rPr>
-          <w:rFonts w:ascii="Times" w:hAnsi="Times" w:cs="Times"/>
-        </w:rPr>
-        <w:t xml:space="preserve">DOI: </w:t>
-      </w:r>
-      <w:r>
-        <w:rPr>
-          <w:rFonts w:ascii="Times" w:hAnsi="Times" w:cs="Times"/>
-        </w:rPr>
-        <w:t xml:space="preserve">10.1186/1471-2164-12-134 </w:t>
-      </w:r>
-      <w:r>
-        <w:rPr>
-          <w:rFonts w:ascii="Times" w:hAnsi="Times" w:cs="Times"/>
+        <w:spacing w:line="276" w:lineRule="auto"/>
+        <w:rPr>
+          <w:rFonts w:asciiTheme="minorBidi" w:hAnsiTheme="minorBidi"/>
+        </w:rPr>
+      </w:pPr>
+      <w:r>
+        <w:rPr>
+          <w:rFonts w:asciiTheme="minorBidi" w:hAnsiTheme="minorBidi"/>
+        </w:rPr>
+        <w:t xml:space="preserve">DOI: 10.1186/1471-2164-12-134 </w:t>
+      </w:r>
+      <w:r>
+        <w:rPr>
+          <w:rFonts w:asciiTheme="minorBidi" w:hAnsiTheme="minorBidi"/>
         </w:rPr>
         <w:br w:type="page"/>
       </w:r>
@@ -1539,8 +1469,6 @@
           <w:rFonts w:cstheme="minorHAnsi"/>
         </w:rPr>
       </w:pPr>
-      <w:bookmarkStart w:id="0" w:name="_GoBack"/>
-      <w:bookmarkEnd w:id="0"/>
     </w:p>
     <w:p>
       <w:pPr>
@@ -2414,6 +2342,8 @@
         </w:rPr>
         <w:t>http://learn.genetics.utah.edu/content/pharma/snips/</w:t>
       </w:r>
+      <w:bookmarkStart w:id="0" w:name="_GoBack"/>
+      <w:bookmarkEnd w:id="0"/>
     </w:p>
     <w:p>
       <w:pPr>
@@ -2504,6 +2434,9 @@
       </w:hyperlink>
     </w:p>
     <w:p>
+      <w:pPr>
+        <w:spacing w:line="276" w:lineRule="auto"/>
+      </w:pPr>
       <w:r>
         <w:t xml:space="preserve">[5] </w:t>
       </w:r>
@@ -2518,11 +2451,17 @@
       </w:r>
     </w:p>
     <w:p>
+      <w:pPr>
+        <w:spacing w:line="276" w:lineRule="auto"/>
+      </w:pPr>
       <w:r>
         <w:t>http://cisncancer.org/research/what_we_know/biology/genetic_variation.html</w:t>
       </w:r>
     </w:p>
     <w:p>
+      <w:pPr>
+        <w:spacing w:line="276" w:lineRule="auto"/>
+      </w:pPr>
       <w:r>
         <w:t xml:space="preserve">[6] </w:t>
       </w:r>
@@ -2561,6 +2500,9 @@
       </w:r>
     </w:p>
     <w:p>
+      <w:pPr>
+        <w:spacing w:line="276" w:lineRule="auto"/>
+      </w:pPr>
       <w:r>
         <w:t xml:space="preserve">DOI: </w:t>
       </w:r>
@@ -2568,7 +2510,11 @@
         <w:t>10.1186/1471-2105-15-S1-S10</w:t>
       </w:r>
     </w:p>
-    <w:p/>
+    <w:p>
+      <w:pPr>
+        <w:spacing w:line="276" w:lineRule="auto"/>
+      </w:pPr>
+    </w:p>
     <w:sectPr>
       <w:type w:val="continuous"/>
       <w:pgSz w:w="12240" w:h="15840"/>
@@ -2637,7 +2583,7 @@
           <w:rPr>
             <w:noProof/>
           </w:rPr>
-          <w:t>2</w:t>
+          <w:t>4</w:t>
         </w:r>
         <w:r>
           <w:rPr>
@@ -3840,7 +3786,7 @@
 </file>
 
 <file path=customXml/itemProps2.xml><?xml version="1.0" encoding="utf-8"?>
-<ds:datastoreItem xmlns:ds="http://schemas.openxmlformats.org/officeDocument/2006/customXml" ds:itemID="{26A968AC-6C64-48A3-B276-7A3DEE23BC2C}">
+<ds:datastoreItem xmlns:ds="http://schemas.openxmlformats.org/officeDocument/2006/customXml" ds:itemID="{DD1B6184-F460-45D5-93CA-2A84B2E3E2B0}">
   <ds:schemaRefs>
     <ds:schemaRef ds:uri="http://schemas.openxmlformats.org/officeDocument/2006/bibliography"/>
   </ds:schemaRefs>

</xml_diff>